<commit_message>
MLP penalty adjustment for overfit
</commit_message>
<xml_diff>
--- a/student_risk_overview_v2.docx
+++ b/student_risk_overview_v2.docx
@@ -2872,22 +2872,13 @@
         <w:t xml:space="preserve">-smoothed support vector machine. </w:t>
       </w:r>
       <w:r>
-        <w:t xml:space="preserve">Support vector </w:t>
-      </w:r>
-      <w:r>
-        <w:t>machine</w:t>
+        <w:t>Support vector machine</w:t>
       </w:r>
       <w:r>
         <w:t>s</w:t>
       </w:r>
       <w:r>
-        <w:t xml:space="preserve"> represent the data in an input space the dimension of the number of features. </w:t>
-      </w:r>
-      <w:r>
-        <w:t>In the case of</w:t>
-      </w:r>
-      <w:r>
-        <w:t xml:space="preserve"> a binary classifier, the goal is to split the multi-dimensional input space into two partitions that divide the classes </w:t>
+        <w:t xml:space="preserve"> represent the data in an input space the dimension of the number of features. In the case of a binary classifier, the goal is to split the multi-dimensional input space into two partitions that divide the classes </w:t>
       </w:r>
       <w:r>
         <w:lastRenderedPageBreak/>
@@ -3323,22 +3314,21 @@
         <w:t xml:space="preserve">The ROC curve for the ensemble model is displayed in the figure as a solid black line. The AUC for </w:t>
       </w:r>
       <w:r>
-        <w:t>the ensemble model is .7865</w:t>
-      </w:r>
-      <w:r>
-        <w:t xml:space="preserve">. The overall accuracy of the ensemble model at the .50 threshold level </w:t>
-      </w:r>
-      <w:r>
-        <w:t>is .7970</w:t>
-      </w:r>
-      <w:r>
-        <w:t xml:space="preserve">. </w:t>
-      </w:r>
-    </w:p>
-    <w:p>
+        <w:t>the ensemble model is .7640</w:t>
+      </w:r>
       <w:bookmarkStart w:id="0" w:name="_GoBack"/>
       <w:bookmarkEnd w:id="0"/>
-    </w:p>
+      <w:r>
+        <w:t xml:space="preserve">. The overall accuracy of the ensemble model at the .50 threshold level </w:t>
+      </w:r>
+      <w:r>
+        <w:t>is .7972</w:t>
+      </w:r>
+      <w:r>
+        <w:t xml:space="preserve">. </w:t>
+      </w:r>
+    </w:p>
+    <w:p/>
     <w:p>
       <w:pPr>
         <w:rPr>
@@ -3354,13 +3344,7 @@
     </w:p>
     <w:p>
       <w:r>
-        <w:t xml:space="preserve">Based on the calculated AUC, the performance of the pre-census student risk model in predicting students’ risk of withdrawal in the next year is considered to be </w:t>
-      </w:r>
-      <w:r>
-        <w:t>fair</w:t>
-      </w:r>
-      <w:r>
-        <w:t xml:space="preserve"> (</w:t>
+        <w:t>Based on the calculated AUC, the performance of the pre-census student risk model in predicting students’ risk of withdrawal in the next year is considered to be fair (</w:t>
       </w:r>
       <w:proofErr w:type="spellStart"/>
       <w:r>
@@ -3475,7 +3459,7 @@
                   <v:path o:extrusionok="f" gradientshapeok="t" o:connecttype="rect"/>
                   <o:lock v:ext="edit" aspectratio="t"/>
                 </v:shapetype>
-                <v:shape id="_x0000_i1533" type="#_x0000_t75" style="width:388.8pt;height:613.2pt">
+                <v:shape id="_x0000_i1025" type="#_x0000_t75" style="width:388.8pt;height:613.2pt">
                   <v:imagedata r:id="rId11" o:title="Capture"/>
                 </v:shape>
               </w:pict>
@@ -3553,7 +3537,7 @@
             </w:pPr>
             <w:r>
               <w:pict w14:anchorId="4656ECC3">
-                <v:shape id="_x0000_i1534" type="#_x0000_t75" style="width:325.2pt;height:221.4pt">
+                <v:shape id="_x0000_i1026" type="#_x0000_t75" style="width:325.2pt;height:221.4pt">
                   <v:imagedata r:id="rId12" o:title="Plot"/>
                 </v:shape>
               </w:pict>

</xml_diff>